<commit_message>
add microsoft api previewer for cloud
</commit_message>
<xml_diff>
--- a/public/preview/1.docx
+++ b/public/preview/1.docx
@@ -39,18 +39,8 @@
           <w:sz w:val="24"/>
           <w:szCs w:val="24"/>
         </w:rPr>
-        <w:t xml:space="preserve">Author: </w:t>
-      </w:r>
-      <w:r>
-        <w:rPr>
-          <w:color w:val="0070C0"/>
-          <w:sz w:val="24"/>
-          <w:szCs w:val="24"/>
-        </w:rPr>
-        <w:t>Kenny</w:t>
-      </w:r>
-      <w:bookmarkStart w:id="0" w:name="_GoBack"/>
-      <w:bookmarkEnd w:id="0"/>
+        <w:t>Author: Lion</w:t>
+      </w:r>
     </w:p>
     <w:p>
       <w:pPr>
@@ -1907,6 +1897,8 @@
         </w:rPr>
         <w:t xml:space="preserve"> </w:t>
       </w:r>
+      <w:bookmarkStart w:id="0" w:name="_GoBack"/>
+      <w:bookmarkEnd w:id="0"/>
     </w:p>
     <w:p>
       <w:pPr>

</xml_diff>